<commit_message>
MTR v3 - updated references
</commit_message>
<xml_diff>
--- a/Mid-Thesis Report/0 MTR Notes.docx
+++ b/Mid-Thesis Report/0 MTR Notes.docx
@@ -4,6 +4,9 @@
   <w:body>
     <w:p>
       <w:r>
+        <w:rPr>
+          <w:noProof/>
+        </w:rPr>
         <w:drawing>
           <wp:inline distT="0" distB="0" distL="0" distR="0" wp14:anchorId="6C7E2F04" wp14:editId="50B79C7C">
             <wp:extent cx="5943600" cy="3352165"/>
@@ -43,6 +46,9 @@
     </w:p>
     <w:p>
       <w:r>
+        <w:rPr>
+          <w:noProof/>
+        </w:rPr>
         <w:lastRenderedPageBreak/>
         <w:drawing>
           <wp:inline distT="0" distB="0" distL="0" distR="0" wp14:anchorId="37660C46" wp14:editId="3F16C790">
@@ -98,14 +104,18 @@
         <w:t>Plagiarism can be excluded for the Dataset Attributes, Dataset Description, Proposal in the interim report, definitions, figures, tables from other research papers</w:t>
       </w:r>
     </w:p>
+    <w:p/>
     <w:p>
       <w:r>
+        <w:rPr>
+          <w:noProof/>
+        </w:rPr>
         <w:lastRenderedPageBreak/>
         <w:drawing>
-          <wp:inline distT="0" distB="0" distL="0" distR="0" wp14:anchorId="16A7C2E6" wp14:editId="38E89BA2">
-            <wp:extent cx="5943600" cy="3545840"/>
+          <wp:inline distT="0" distB="0" distL="0" distR="0" wp14:anchorId="34BB47E2" wp14:editId="21E50C94">
+            <wp:extent cx="5943600" cy="2845435"/>
             <wp:effectExtent l="0" t="0" r="0" b="0"/>
-            <wp:docPr id="3" name="Picture 3"/>
+            <wp:docPr id="20" name="Picture 20"/>
             <wp:cNvGraphicFramePr>
               <a:graphicFrameLocks xmlns:a="http://schemas.openxmlformats.org/drawingml/2006/main" noChangeAspect="1"/>
             </wp:cNvGraphicFramePr>
@@ -125,7 +135,7 @@
                   <pic:spPr>
                     <a:xfrm>
                       <a:off x="0" y="0"/>
-                      <a:ext cx="5943600" cy="3545840"/>
+                      <a:ext cx="5943600" cy="2845435"/>
                     </a:xfrm>
                     <a:prstGeom prst="rect">
                       <a:avLst/>
@@ -140,11 +150,14 @@
     </w:p>
     <w:p>
       <w:r>
+        <w:rPr>
+          <w:noProof/>
+        </w:rPr>
         <w:drawing>
-          <wp:inline distT="0" distB="0" distL="0" distR="0" wp14:anchorId="34BB47E2" wp14:editId="21E50C94">
-            <wp:extent cx="5943600" cy="2845435"/>
-            <wp:effectExtent l="0" t="0" r="0" b="0"/>
-            <wp:docPr id="20" name="Picture 20"/>
+          <wp:inline distT="0" distB="0" distL="0" distR="0" wp14:anchorId="4CBF26B4" wp14:editId="015FB753">
+            <wp:extent cx="5943600" cy="4299585"/>
+            <wp:effectExtent l="0" t="0" r="0" b="5715"/>
+            <wp:docPr id="21" name="Picture 21"/>
             <wp:cNvGraphicFramePr>
               <a:graphicFrameLocks xmlns:a="http://schemas.openxmlformats.org/drawingml/2006/main" noChangeAspect="1"/>
             </wp:cNvGraphicFramePr>
@@ -164,7 +177,7 @@
                   <pic:spPr>
                     <a:xfrm>
                       <a:off x="0" y="0"/>
-                      <a:ext cx="5943600" cy="2845435"/>
+                      <a:ext cx="5943600" cy="4299585"/>
                     </a:xfrm>
                     <a:prstGeom prst="rect">
                       <a:avLst/>
@@ -179,12 +192,15 @@
     </w:p>
     <w:p>
       <w:r>
+        <w:rPr>
+          <w:noProof/>
+        </w:rPr>
         <w:lastRenderedPageBreak/>
         <w:drawing>
-          <wp:inline distT="0" distB="0" distL="0" distR="0" wp14:anchorId="4CBF26B4" wp14:editId="015FB753">
-            <wp:extent cx="5943600" cy="4299585"/>
-            <wp:effectExtent l="0" t="0" r="0" b="5715"/>
-            <wp:docPr id="21" name="Picture 21"/>
+          <wp:inline distT="0" distB="0" distL="0" distR="0" wp14:anchorId="252FBD13" wp14:editId="6AD955CB">
+            <wp:extent cx="5943600" cy="2964180"/>
+            <wp:effectExtent l="0" t="0" r="0" b="7620"/>
+            <wp:docPr id="22" name="Picture 22"/>
             <wp:cNvGraphicFramePr>
               <a:graphicFrameLocks xmlns:a="http://schemas.openxmlformats.org/drawingml/2006/main" noChangeAspect="1"/>
             </wp:cNvGraphicFramePr>
@@ -204,7 +220,7 @@
                   <pic:spPr>
                     <a:xfrm>
                       <a:off x="0" y="0"/>
-                      <a:ext cx="5943600" cy="4299585"/>
+                      <a:ext cx="5943600" cy="2964180"/>
                     </a:xfrm>
                     <a:prstGeom prst="rect">
                       <a:avLst/>
@@ -219,11 +235,14 @@
     </w:p>
     <w:p>
       <w:r>
+        <w:rPr>
+          <w:noProof/>
+        </w:rPr>
         <w:drawing>
-          <wp:inline distT="0" distB="0" distL="0" distR="0" wp14:anchorId="252FBD13" wp14:editId="6AD955CB">
-            <wp:extent cx="5943600" cy="2964180"/>
-            <wp:effectExtent l="0" t="0" r="0" b="7620"/>
-            <wp:docPr id="22" name="Picture 22"/>
+          <wp:inline distT="0" distB="0" distL="0" distR="0" wp14:anchorId="0FBF9662" wp14:editId="6DCDC771">
+            <wp:extent cx="5943600" cy="2880360"/>
+            <wp:effectExtent l="0" t="0" r="0" b="0"/>
+            <wp:docPr id="23" name="Picture 23"/>
             <wp:cNvGraphicFramePr>
               <a:graphicFrameLocks xmlns:a="http://schemas.openxmlformats.org/drawingml/2006/main" noChangeAspect="1"/>
             </wp:cNvGraphicFramePr>
@@ -243,7 +262,7 @@
                   <pic:spPr>
                     <a:xfrm>
                       <a:off x="0" y="0"/>
-                      <a:ext cx="5943600" cy="2964180"/>
+                      <a:ext cx="5943600" cy="2880360"/>
                     </a:xfrm>
                     <a:prstGeom prst="rect">
                       <a:avLst/>
@@ -258,12 +277,15 @@
     </w:p>
     <w:p>
       <w:r>
+        <w:rPr>
+          <w:noProof/>
+        </w:rPr>
         <w:lastRenderedPageBreak/>
         <w:drawing>
-          <wp:inline distT="0" distB="0" distL="0" distR="0" wp14:anchorId="0FBF9662" wp14:editId="6DCDC771">
-            <wp:extent cx="5943600" cy="2880360"/>
-            <wp:effectExtent l="0" t="0" r="0" b="0"/>
-            <wp:docPr id="23" name="Picture 23"/>
+          <wp:inline distT="0" distB="0" distL="0" distR="0" wp14:anchorId="4FA9A719" wp14:editId="10098ECA">
+            <wp:extent cx="5943600" cy="2430145"/>
+            <wp:effectExtent l="0" t="0" r="0" b="8255"/>
+            <wp:docPr id="24" name="Picture 24"/>
             <wp:cNvGraphicFramePr>
               <a:graphicFrameLocks xmlns:a="http://schemas.openxmlformats.org/drawingml/2006/main" noChangeAspect="1"/>
             </wp:cNvGraphicFramePr>
@@ -283,7 +305,7 @@
                   <pic:spPr>
                     <a:xfrm>
                       <a:off x="0" y="0"/>
-                      <a:ext cx="5943600" cy="2880360"/>
+                      <a:ext cx="5943600" cy="2430145"/>
                     </a:xfrm>
                     <a:prstGeom prst="rect">
                       <a:avLst/>
@@ -298,11 +320,20 @@
     </w:p>
     <w:p>
       <w:r>
+        <w:br w:type="page"/>
+      </w:r>
+    </w:p>
+    <w:p>
+      <w:r>
+        <w:rPr>
+          <w:noProof/>
+        </w:rPr>
+        <w:lastRenderedPageBreak/>
         <w:drawing>
-          <wp:inline distT="0" distB="0" distL="0" distR="0" wp14:anchorId="4FA9A719" wp14:editId="10098ECA">
-            <wp:extent cx="5943600" cy="2430145"/>
-            <wp:effectExtent l="0" t="0" r="0" b="8255"/>
-            <wp:docPr id="24" name="Picture 24"/>
+          <wp:inline distT="0" distB="0" distL="0" distR="0" wp14:anchorId="754D37F6" wp14:editId="79C91DF3">
+            <wp:extent cx="5943600" cy="3545840"/>
+            <wp:effectExtent l="0" t="0" r="0" b="0"/>
+            <wp:docPr id="3" name="Picture 3"/>
             <wp:cNvGraphicFramePr>
               <a:graphicFrameLocks xmlns:a="http://schemas.openxmlformats.org/drawingml/2006/main" noChangeAspect="1"/>
             </wp:cNvGraphicFramePr>
@@ -322,7 +353,7 @@
                   <pic:spPr>
                     <a:xfrm>
                       <a:off x="0" y="0"/>
-                      <a:ext cx="5943600" cy="2430145"/>
+                      <a:ext cx="5943600" cy="3545840"/>
                     </a:xfrm>
                     <a:prstGeom prst="rect">
                       <a:avLst/>
@@ -334,9 +365,1380 @@
           </wp:inline>
         </w:drawing>
       </w:r>
-      <w:bookmarkStart w:id="0" w:name="_GoBack"/>
-      <w:bookmarkEnd w:id="0"/>
-    </w:p>
+    </w:p>
+    <w:p>
+      <w:pPr>
+        <w:pStyle w:val="TOC1"/>
+        <w:rPr>
+          <w:rFonts w:eastAsiaTheme="minorEastAsia"/>
+          <w:noProof/>
+          <w:sz w:val="22"/>
+          <w:szCs w:val="22"/>
+        </w:rPr>
+      </w:pPr>
+      <w:hyperlink w:anchor="_Toc66554517" w:history="1">
+        <w:r>
+          <w:rPr>
+            <w:rStyle w:val="Hyperlink"/>
+            <w:noProof/>
+          </w:rPr>
+          <w:t>CHAPTER 3: RESEARCH METHODO</w:t>
+        </w:r>
+        <w:bookmarkStart w:id="0" w:name="_GoBack"/>
+        <w:bookmarkEnd w:id="0"/>
+        <w:r>
+          <w:rPr>
+            <w:rStyle w:val="Hyperlink"/>
+            <w:noProof/>
+          </w:rPr>
+          <w:t>LOGY</w:t>
+        </w:r>
+        <w:r>
+          <w:rPr>
+            <w:noProof/>
+            <w:webHidden/>
+          </w:rPr>
+          <w:tab/>
+        </w:r>
+        <w:r>
+          <w:rPr>
+            <w:noProof/>
+            <w:webHidden/>
+          </w:rPr>
+          <w:fldChar w:fldCharType="begin"/>
+        </w:r>
+        <w:r>
+          <w:rPr>
+            <w:noProof/>
+            <w:webHidden/>
+          </w:rPr>
+          <w:instrText xml:space="preserve"> PAGEREF _Toc66554517 \h </w:instrText>
+        </w:r>
+        <w:r>
+          <w:rPr>
+            <w:noProof/>
+            <w:webHidden/>
+          </w:rPr>
+        </w:r>
+        <w:r>
+          <w:rPr>
+            <w:noProof/>
+            <w:webHidden/>
+          </w:rPr>
+          <w:fldChar w:fldCharType="separate"/>
+        </w:r>
+        <w:r>
+          <w:rPr>
+            <w:noProof/>
+            <w:webHidden/>
+          </w:rPr>
+          <w:t>17</w:t>
+        </w:r>
+        <w:r>
+          <w:rPr>
+            <w:noProof/>
+            <w:webHidden/>
+          </w:rPr>
+          <w:fldChar w:fldCharType="end"/>
+        </w:r>
+      </w:hyperlink>
+    </w:p>
+    <w:p>
+      <w:pPr>
+        <w:pStyle w:val="TOC2"/>
+        <w:tabs>
+          <w:tab w:val="right" w:leader="dot" w:pos="9350"/>
+        </w:tabs>
+        <w:spacing w:line="360" w:lineRule="auto"/>
+        <w:rPr>
+          <w:rFonts w:eastAsiaTheme="minorEastAsia"/>
+          <w:noProof/>
+          <w:sz w:val="22"/>
+          <w:szCs w:val="22"/>
+        </w:rPr>
+      </w:pPr>
+      <w:hyperlink w:anchor="_Toc66554518" w:history="1">
+        <w:r>
+          <w:rPr>
+            <w:rStyle w:val="Hyperlink"/>
+            <w:noProof/>
+          </w:rPr>
+          <w:t>3.1 Introduction</w:t>
+        </w:r>
+        <w:r>
+          <w:rPr>
+            <w:noProof/>
+            <w:webHidden/>
+          </w:rPr>
+          <w:tab/>
+        </w:r>
+        <w:r>
+          <w:rPr>
+            <w:noProof/>
+            <w:webHidden/>
+          </w:rPr>
+          <w:fldChar w:fldCharType="begin"/>
+        </w:r>
+        <w:r>
+          <w:rPr>
+            <w:noProof/>
+            <w:webHidden/>
+          </w:rPr>
+          <w:instrText xml:space="preserve"> PAGEREF _Toc66554518 \h </w:instrText>
+        </w:r>
+        <w:r>
+          <w:rPr>
+            <w:noProof/>
+            <w:webHidden/>
+          </w:rPr>
+        </w:r>
+        <w:r>
+          <w:rPr>
+            <w:noProof/>
+            <w:webHidden/>
+          </w:rPr>
+          <w:fldChar w:fldCharType="separate"/>
+        </w:r>
+        <w:r>
+          <w:rPr>
+            <w:noProof/>
+            <w:webHidden/>
+          </w:rPr>
+          <w:t>17</w:t>
+        </w:r>
+        <w:r>
+          <w:rPr>
+            <w:noProof/>
+            <w:webHidden/>
+          </w:rPr>
+          <w:fldChar w:fldCharType="end"/>
+        </w:r>
+      </w:hyperlink>
+    </w:p>
+    <w:p>
+      <w:pPr>
+        <w:pStyle w:val="TOC3"/>
+        <w:tabs>
+          <w:tab w:val="right" w:leader="dot" w:pos="9350"/>
+        </w:tabs>
+        <w:spacing w:line="360" w:lineRule="auto"/>
+        <w:rPr>
+          <w:rFonts w:eastAsiaTheme="minorEastAsia"/>
+          <w:noProof/>
+          <w:sz w:val="22"/>
+          <w:szCs w:val="22"/>
+        </w:rPr>
+      </w:pPr>
+      <w:hyperlink w:anchor="_Toc66554519" w:history="1">
+        <w:r>
+          <w:rPr>
+            <w:rStyle w:val="Hyperlink"/>
+            <w:noProof/>
+          </w:rPr>
+          <w:t>3.1.1 Business Understanding</w:t>
+        </w:r>
+        <w:r>
+          <w:rPr>
+            <w:noProof/>
+            <w:webHidden/>
+          </w:rPr>
+          <w:tab/>
+        </w:r>
+        <w:r>
+          <w:rPr>
+            <w:noProof/>
+            <w:webHidden/>
+          </w:rPr>
+          <w:fldChar w:fldCharType="begin"/>
+        </w:r>
+        <w:r>
+          <w:rPr>
+            <w:noProof/>
+            <w:webHidden/>
+          </w:rPr>
+          <w:instrText xml:space="preserve"> PAGEREF _Toc66554519 \h </w:instrText>
+        </w:r>
+        <w:r>
+          <w:rPr>
+            <w:noProof/>
+            <w:webHidden/>
+          </w:rPr>
+        </w:r>
+        <w:r>
+          <w:rPr>
+            <w:noProof/>
+            <w:webHidden/>
+          </w:rPr>
+          <w:fldChar w:fldCharType="separate"/>
+        </w:r>
+        <w:r>
+          <w:rPr>
+            <w:noProof/>
+            <w:webHidden/>
+          </w:rPr>
+          <w:t>17</w:t>
+        </w:r>
+        <w:r>
+          <w:rPr>
+            <w:noProof/>
+            <w:webHidden/>
+          </w:rPr>
+          <w:fldChar w:fldCharType="end"/>
+        </w:r>
+      </w:hyperlink>
+    </w:p>
+    <w:p>
+      <w:pPr>
+        <w:pStyle w:val="TOC3"/>
+        <w:tabs>
+          <w:tab w:val="right" w:leader="dot" w:pos="9350"/>
+        </w:tabs>
+        <w:spacing w:line="360" w:lineRule="auto"/>
+        <w:rPr>
+          <w:rFonts w:eastAsiaTheme="minorEastAsia"/>
+          <w:noProof/>
+          <w:sz w:val="22"/>
+          <w:szCs w:val="22"/>
+        </w:rPr>
+      </w:pPr>
+      <w:hyperlink w:anchor="_Toc66554520" w:history="1">
+        <w:r>
+          <w:rPr>
+            <w:rStyle w:val="Hyperlink"/>
+            <w:noProof/>
+          </w:rPr>
+          <w:t>3.1.2 Data Understanding</w:t>
+        </w:r>
+        <w:r>
+          <w:rPr>
+            <w:noProof/>
+            <w:webHidden/>
+          </w:rPr>
+          <w:tab/>
+        </w:r>
+        <w:r>
+          <w:rPr>
+            <w:noProof/>
+            <w:webHidden/>
+          </w:rPr>
+          <w:fldChar w:fldCharType="begin"/>
+        </w:r>
+        <w:r>
+          <w:rPr>
+            <w:noProof/>
+            <w:webHidden/>
+          </w:rPr>
+          <w:instrText xml:space="preserve"> PAGEREF _Toc66554520 \h </w:instrText>
+        </w:r>
+        <w:r>
+          <w:rPr>
+            <w:noProof/>
+            <w:webHidden/>
+          </w:rPr>
+        </w:r>
+        <w:r>
+          <w:rPr>
+            <w:noProof/>
+            <w:webHidden/>
+          </w:rPr>
+          <w:fldChar w:fldCharType="separate"/>
+        </w:r>
+        <w:r>
+          <w:rPr>
+            <w:noProof/>
+            <w:webHidden/>
+          </w:rPr>
+          <w:t>18</w:t>
+        </w:r>
+        <w:r>
+          <w:rPr>
+            <w:noProof/>
+            <w:webHidden/>
+          </w:rPr>
+          <w:fldChar w:fldCharType="end"/>
+        </w:r>
+      </w:hyperlink>
+    </w:p>
+    <w:p>
+      <w:pPr>
+        <w:pStyle w:val="TOC2"/>
+        <w:tabs>
+          <w:tab w:val="right" w:leader="dot" w:pos="9350"/>
+        </w:tabs>
+        <w:spacing w:line="360" w:lineRule="auto"/>
+        <w:rPr>
+          <w:rFonts w:eastAsiaTheme="minorEastAsia"/>
+          <w:noProof/>
+          <w:sz w:val="22"/>
+          <w:szCs w:val="22"/>
+        </w:rPr>
+      </w:pPr>
+      <w:hyperlink w:anchor="_Toc66554521" w:history="1">
+        <w:r>
+          <w:rPr>
+            <w:rStyle w:val="Hyperlink"/>
+            <w:noProof/>
+          </w:rPr>
+          <w:t>3.2 Research Methodology</w:t>
+        </w:r>
+        <w:r>
+          <w:rPr>
+            <w:noProof/>
+            <w:webHidden/>
+          </w:rPr>
+          <w:tab/>
+        </w:r>
+        <w:r>
+          <w:rPr>
+            <w:noProof/>
+            <w:webHidden/>
+          </w:rPr>
+          <w:fldChar w:fldCharType="begin"/>
+        </w:r>
+        <w:r>
+          <w:rPr>
+            <w:noProof/>
+            <w:webHidden/>
+          </w:rPr>
+          <w:instrText xml:space="preserve"> PAGEREF _Toc66554521 \h </w:instrText>
+        </w:r>
+        <w:r>
+          <w:rPr>
+            <w:noProof/>
+            <w:webHidden/>
+          </w:rPr>
+        </w:r>
+        <w:r>
+          <w:rPr>
+            <w:noProof/>
+            <w:webHidden/>
+          </w:rPr>
+          <w:fldChar w:fldCharType="separate"/>
+        </w:r>
+        <w:r>
+          <w:rPr>
+            <w:noProof/>
+            <w:webHidden/>
+          </w:rPr>
+          <w:t>19</w:t>
+        </w:r>
+        <w:r>
+          <w:rPr>
+            <w:noProof/>
+            <w:webHidden/>
+          </w:rPr>
+          <w:fldChar w:fldCharType="end"/>
+        </w:r>
+      </w:hyperlink>
+    </w:p>
+    <w:p>
+      <w:pPr>
+        <w:pStyle w:val="TOC3"/>
+        <w:tabs>
+          <w:tab w:val="right" w:leader="dot" w:pos="9350"/>
+        </w:tabs>
+        <w:spacing w:line="360" w:lineRule="auto"/>
+        <w:rPr>
+          <w:rFonts w:eastAsiaTheme="minorEastAsia"/>
+          <w:noProof/>
+          <w:sz w:val="22"/>
+          <w:szCs w:val="22"/>
+        </w:rPr>
+      </w:pPr>
+      <w:hyperlink w:anchor="_Toc66554522" w:history="1">
+        <w:r>
+          <w:rPr>
+            <w:rStyle w:val="Hyperlink"/>
+            <w:noProof/>
+          </w:rPr>
+          <w:t>3.2.1 Data Selection</w:t>
+        </w:r>
+        <w:r>
+          <w:rPr>
+            <w:noProof/>
+            <w:webHidden/>
+          </w:rPr>
+          <w:tab/>
+        </w:r>
+        <w:r>
+          <w:rPr>
+            <w:noProof/>
+            <w:webHidden/>
+          </w:rPr>
+          <w:fldChar w:fldCharType="begin"/>
+        </w:r>
+        <w:r>
+          <w:rPr>
+            <w:noProof/>
+            <w:webHidden/>
+          </w:rPr>
+          <w:instrText xml:space="preserve"> PAGEREF _Toc66554522 \h </w:instrText>
+        </w:r>
+        <w:r>
+          <w:rPr>
+            <w:noProof/>
+            <w:webHidden/>
+          </w:rPr>
+        </w:r>
+        <w:r>
+          <w:rPr>
+            <w:noProof/>
+            <w:webHidden/>
+          </w:rPr>
+          <w:fldChar w:fldCharType="separate"/>
+        </w:r>
+        <w:r>
+          <w:rPr>
+            <w:noProof/>
+            <w:webHidden/>
+          </w:rPr>
+          <w:t>19</w:t>
+        </w:r>
+        <w:r>
+          <w:rPr>
+            <w:noProof/>
+            <w:webHidden/>
+          </w:rPr>
+          <w:fldChar w:fldCharType="end"/>
+        </w:r>
+      </w:hyperlink>
+    </w:p>
+    <w:p>
+      <w:pPr>
+        <w:pStyle w:val="TOC3"/>
+        <w:tabs>
+          <w:tab w:val="right" w:leader="dot" w:pos="9350"/>
+        </w:tabs>
+        <w:spacing w:line="360" w:lineRule="auto"/>
+        <w:rPr>
+          <w:rFonts w:eastAsiaTheme="minorEastAsia"/>
+          <w:noProof/>
+          <w:sz w:val="22"/>
+          <w:szCs w:val="22"/>
+        </w:rPr>
+      </w:pPr>
+      <w:hyperlink w:anchor="_Toc66554523" w:history="1">
+        <w:r>
+          <w:rPr>
+            <w:rStyle w:val="Hyperlink"/>
+            <w:noProof/>
+          </w:rPr>
+          <w:t>3.2.2 Data Pre-Processing</w:t>
+        </w:r>
+        <w:r>
+          <w:rPr>
+            <w:noProof/>
+            <w:webHidden/>
+          </w:rPr>
+          <w:tab/>
+        </w:r>
+        <w:r>
+          <w:rPr>
+            <w:noProof/>
+            <w:webHidden/>
+          </w:rPr>
+          <w:fldChar w:fldCharType="begin"/>
+        </w:r>
+        <w:r>
+          <w:rPr>
+            <w:noProof/>
+            <w:webHidden/>
+          </w:rPr>
+          <w:instrText xml:space="preserve"> PAGEREF _Toc66554523 \h </w:instrText>
+        </w:r>
+        <w:r>
+          <w:rPr>
+            <w:noProof/>
+            <w:webHidden/>
+          </w:rPr>
+        </w:r>
+        <w:r>
+          <w:rPr>
+            <w:noProof/>
+            <w:webHidden/>
+          </w:rPr>
+          <w:fldChar w:fldCharType="separate"/>
+        </w:r>
+        <w:r>
+          <w:rPr>
+            <w:noProof/>
+            <w:webHidden/>
+          </w:rPr>
+          <w:t>19</w:t>
+        </w:r>
+        <w:r>
+          <w:rPr>
+            <w:noProof/>
+            <w:webHidden/>
+          </w:rPr>
+          <w:fldChar w:fldCharType="end"/>
+        </w:r>
+      </w:hyperlink>
+    </w:p>
+    <w:p>
+      <w:pPr>
+        <w:pStyle w:val="TOC3"/>
+        <w:tabs>
+          <w:tab w:val="right" w:leader="dot" w:pos="9350"/>
+        </w:tabs>
+        <w:spacing w:line="360" w:lineRule="auto"/>
+        <w:rPr>
+          <w:rFonts w:eastAsiaTheme="minorEastAsia"/>
+          <w:noProof/>
+          <w:sz w:val="22"/>
+          <w:szCs w:val="22"/>
+        </w:rPr>
+      </w:pPr>
+      <w:hyperlink w:anchor="_Toc66554524" w:history="1">
+        <w:r>
+          <w:rPr>
+            <w:rStyle w:val="Hyperlink"/>
+            <w:noProof/>
+          </w:rPr>
+          <w:t>3.2.3 Data Transformation (</w:t>
+        </w:r>
+        <w:r>
+          <w:rPr>
+            <w:rStyle w:val="Hyperlink"/>
+            <w:noProof/>
+            <w:highlight w:val="yellow"/>
+          </w:rPr>
+          <w:t>Feature Engineering</w:t>
+        </w:r>
+        <w:r>
+          <w:rPr>
+            <w:rStyle w:val="Hyperlink"/>
+            <w:noProof/>
+          </w:rPr>
+          <w:t>)</w:t>
+        </w:r>
+        <w:r>
+          <w:rPr>
+            <w:noProof/>
+            <w:webHidden/>
+          </w:rPr>
+          <w:tab/>
+        </w:r>
+        <w:r>
+          <w:rPr>
+            <w:noProof/>
+            <w:webHidden/>
+          </w:rPr>
+          <w:fldChar w:fldCharType="begin"/>
+        </w:r>
+        <w:r>
+          <w:rPr>
+            <w:noProof/>
+            <w:webHidden/>
+          </w:rPr>
+          <w:instrText xml:space="preserve"> PAGEREF _Toc66554524 \h </w:instrText>
+        </w:r>
+        <w:r>
+          <w:rPr>
+            <w:noProof/>
+            <w:webHidden/>
+          </w:rPr>
+        </w:r>
+        <w:r>
+          <w:rPr>
+            <w:noProof/>
+            <w:webHidden/>
+          </w:rPr>
+          <w:fldChar w:fldCharType="separate"/>
+        </w:r>
+        <w:r>
+          <w:rPr>
+            <w:noProof/>
+            <w:webHidden/>
+          </w:rPr>
+          <w:t>20</w:t>
+        </w:r>
+        <w:r>
+          <w:rPr>
+            <w:noProof/>
+            <w:webHidden/>
+          </w:rPr>
+          <w:fldChar w:fldCharType="end"/>
+        </w:r>
+      </w:hyperlink>
+    </w:p>
+    <w:p>
+      <w:pPr>
+        <w:pStyle w:val="TOC3"/>
+        <w:tabs>
+          <w:tab w:val="right" w:leader="dot" w:pos="9350"/>
+        </w:tabs>
+        <w:spacing w:line="360" w:lineRule="auto"/>
+        <w:rPr>
+          <w:rFonts w:eastAsiaTheme="minorEastAsia"/>
+          <w:noProof/>
+          <w:sz w:val="22"/>
+          <w:szCs w:val="22"/>
+        </w:rPr>
+      </w:pPr>
+      <w:hyperlink w:anchor="_Toc66554525" w:history="1">
+        <w:r>
+          <w:rPr>
+            <w:rStyle w:val="Hyperlink"/>
+            <w:noProof/>
+          </w:rPr>
+          <w:t>3.2.4 Data Visualization</w:t>
+        </w:r>
+        <w:r>
+          <w:rPr>
+            <w:noProof/>
+            <w:webHidden/>
+          </w:rPr>
+          <w:tab/>
+        </w:r>
+        <w:r>
+          <w:rPr>
+            <w:noProof/>
+            <w:webHidden/>
+          </w:rPr>
+          <w:fldChar w:fldCharType="begin"/>
+        </w:r>
+        <w:r>
+          <w:rPr>
+            <w:noProof/>
+            <w:webHidden/>
+          </w:rPr>
+          <w:instrText xml:space="preserve"> PAGEREF _Toc66554525 \h </w:instrText>
+        </w:r>
+        <w:r>
+          <w:rPr>
+            <w:noProof/>
+            <w:webHidden/>
+          </w:rPr>
+        </w:r>
+        <w:r>
+          <w:rPr>
+            <w:noProof/>
+            <w:webHidden/>
+          </w:rPr>
+          <w:fldChar w:fldCharType="separate"/>
+        </w:r>
+        <w:r>
+          <w:rPr>
+            <w:noProof/>
+            <w:webHidden/>
+          </w:rPr>
+          <w:t>20</w:t>
+        </w:r>
+        <w:r>
+          <w:rPr>
+            <w:noProof/>
+            <w:webHidden/>
+          </w:rPr>
+          <w:fldChar w:fldCharType="end"/>
+        </w:r>
+      </w:hyperlink>
+    </w:p>
+    <w:p>
+      <w:pPr>
+        <w:pStyle w:val="TOC3"/>
+        <w:tabs>
+          <w:tab w:val="right" w:leader="dot" w:pos="9350"/>
+        </w:tabs>
+        <w:spacing w:line="360" w:lineRule="auto"/>
+        <w:rPr>
+          <w:rFonts w:eastAsiaTheme="minorEastAsia"/>
+          <w:noProof/>
+          <w:sz w:val="22"/>
+          <w:szCs w:val="22"/>
+        </w:rPr>
+      </w:pPr>
+      <w:hyperlink w:anchor="_Toc66554526" w:history="1">
+        <w:r>
+          <w:rPr>
+            <w:rStyle w:val="Hyperlink"/>
+            <w:noProof/>
+          </w:rPr>
+          <w:t>3.2.5 Class Balancing</w:t>
+        </w:r>
+        <w:r>
+          <w:rPr>
+            <w:noProof/>
+            <w:webHidden/>
+          </w:rPr>
+          <w:tab/>
+        </w:r>
+        <w:r>
+          <w:rPr>
+            <w:noProof/>
+            <w:webHidden/>
+          </w:rPr>
+          <w:fldChar w:fldCharType="begin"/>
+        </w:r>
+        <w:r>
+          <w:rPr>
+            <w:noProof/>
+            <w:webHidden/>
+          </w:rPr>
+          <w:instrText xml:space="preserve"> PAGEREF _Toc66554526 \h </w:instrText>
+        </w:r>
+        <w:r>
+          <w:rPr>
+            <w:noProof/>
+            <w:webHidden/>
+          </w:rPr>
+        </w:r>
+        <w:r>
+          <w:rPr>
+            <w:noProof/>
+            <w:webHidden/>
+          </w:rPr>
+          <w:fldChar w:fldCharType="separate"/>
+        </w:r>
+        <w:r>
+          <w:rPr>
+            <w:noProof/>
+            <w:webHidden/>
+          </w:rPr>
+          <w:t>20</w:t>
+        </w:r>
+        <w:r>
+          <w:rPr>
+            <w:noProof/>
+            <w:webHidden/>
+          </w:rPr>
+          <w:fldChar w:fldCharType="end"/>
+        </w:r>
+      </w:hyperlink>
+    </w:p>
+    <w:p>
+      <w:pPr>
+        <w:pStyle w:val="TOC3"/>
+        <w:tabs>
+          <w:tab w:val="right" w:leader="dot" w:pos="9350"/>
+        </w:tabs>
+        <w:spacing w:line="360" w:lineRule="auto"/>
+        <w:rPr>
+          <w:rFonts w:eastAsiaTheme="minorEastAsia"/>
+          <w:noProof/>
+          <w:sz w:val="22"/>
+          <w:szCs w:val="22"/>
+        </w:rPr>
+      </w:pPr>
+      <w:hyperlink w:anchor="_Toc66554527" w:history="1">
+        <w:r>
+          <w:rPr>
+            <w:rStyle w:val="Hyperlink"/>
+            <w:noProof/>
+          </w:rPr>
+          <w:t>3.2.6 Model Building</w:t>
+        </w:r>
+        <w:r>
+          <w:rPr>
+            <w:noProof/>
+            <w:webHidden/>
+          </w:rPr>
+          <w:tab/>
+        </w:r>
+        <w:r>
+          <w:rPr>
+            <w:noProof/>
+            <w:webHidden/>
+          </w:rPr>
+          <w:fldChar w:fldCharType="begin"/>
+        </w:r>
+        <w:r>
+          <w:rPr>
+            <w:noProof/>
+            <w:webHidden/>
+          </w:rPr>
+          <w:instrText xml:space="preserve"> PAGEREF _Toc66554527 \h </w:instrText>
+        </w:r>
+        <w:r>
+          <w:rPr>
+            <w:noProof/>
+            <w:webHidden/>
+          </w:rPr>
+        </w:r>
+        <w:r>
+          <w:rPr>
+            <w:noProof/>
+            <w:webHidden/>
+          </w:rPr>
+          <w:fldChar w:fldCharType="separate"/>
+        </w:r>
+        <w:r>
+          <w:rPr>
+            <w:noProof/>
+            <w:webHidden/>
+          </w:rPr>
+          <w:t>21</w:t>
+        </w:r>
+        <w:r>
+          <w:rPr>
+            <w:noProof/>
+            <w:webHidden/>
+          </w:rPr>
+          <w:fldChar w:fldCharType="end"/>
+        </w:r>
+      </w:hyperlink>
+    </w:p>
+    <w:p>
+      <w:pPr>
+        <w:pStyle w:val="TOC3"/>
+        <w:tabs>
+          <w:tab w:val="right" w:leader="dot" w:pos="9350"/>
+        </w:tabs>
+        <w:spacing w:line="360" w:lineRule="auto"/>
+        <w:rPr>
+          <w:rFonts w:eastAsiaTheme="minorEastAsia"/>
+          <w:noProof/>
+          <w:sz w:val="22"/>
+          <w:szCs w:val="22"/>
+        </w:rPr>
+      </w:pPr>
+      <w:hyperlink w:anchor="_Toc66554528" w:history="1">
+        <w:r>
+          <w:rPr>
+            <w:rStyle w:val="Hyperlink"/>
+            <w:noProof/>
+          </w:rPr>
+          <w:t>3.2.7 Model Evaluation</w:t>
+        </w:r>
+        <w:r>
+          <w:rPr>
+            <w:noProof/>
+            <w:webHidden/>
+          </w:rPr>
+          <w:tab/>
+        </w:r>
+        <w:r>
+          <w:rPr>
+            <w:noProof/>
+            <w:webHidden/>
+          </w:rPr>
+          <w:fldChar w:fldCharType="begin"/>
+        </w:r>
+        <w:r>
+          <w:rPr>
+            <w:noProof/>
+            <w:webHidden/>
+          </w:rPr>
+          <w:instrText xml:space="preserve"> PAGEREF _Toc66554528 \h </w:instrText>
+        </w:r>
+        <w:r>
+          <w:rPr>
+            <w:noProof/>
+            <w:webHidden/>
+          </w:rPr>
+        </w:r>
+        <w:r>
+          <w:rPr>
+            <w:noProof/>
+            <w:webHidden/>
+          </w:rPr>
+          <w:fldChar w:fldCharType="separate"/>
+        </w:r>
+        <w:r>
+          <w:rPr>
+            <w:noProof/>
+            <w:webHidden/>
+          </w:rPr>
+          <w:t>24</w:t>
+        </w:r>
+        <w:r>
+          <w:rPr>
+            <w:noProof/>
+            <w:webHidden/>
+          </w:rPr>
+          <w:fldChar w:fldCharType="end"/>
+        </w:r>
+      </w:hyperlink>
+    </w:p>
+    <w:p>
+      <w:pPr>
+        <w:pStyle w:val="TOC3"/>
+        <w:tabs>
+          <w:tab w:val="right" w:leader="dot" w:pos="9350"/>
+        </w:tabs>
+        <w:spacing w:line="360" w:lineRule="auto"/>
+        <w:rPr>
+          <w:rFonts w:eastAsiaTheme="minorEastAsia"/>
+          <w:noProof/>
+          <w:sz w:val="22"/>
+          <w:szCs w:val="22"/>
+        </w:rPr>
+      </w:pPr>
+      <w:hyperlink w:anchor="_Toc66554529" w:history="1">
+        <w:r>
+          <w:rPr>
+            <w:rStyle w:val="Hyperlink"/>
+            <w:noProof/>
+          </w:rPr>
+          <w:t>3.2.8 Model Deployment</w:t>
+        </w:r>
+        <w:r>
+          <w:rPr>
+            <w:noProof/>
+            <w:webHidden/>
+          </w:rPr>
+          <w:tab/>
+        </w:r>
+        <w:r>
+          <w:rPr>
+            <w:noProof/>
+            <w:webHidden/>
+          </w:rPr>
+          <w:fldChar w:fldCharType="begin"/>
+        </w:r>
+        <w:r>
+          <w:rPr>
+            <w:noProof/>
+            <w:webHidden/>
+          </w:rPr>
+          <w:instrText xml:space="preserve"> PAGEREF _Toc66554529 \h </w:instrText>
+        </w:r>
+        <w:r>
+          <w:rPr>
+            <w:noProof/>
+            <w:webHidden/>
+          </w:rPr>
+        </w:r>
+        <w:r>
+          <w:rPr>
+            <w:noProof/>
+            <w:webHidden/>
+          </w:rPr>
+          <w:fldChar w:fldCharType="separate"/>
+        </w:r>
+        <w:r>
+          <w:rPr>
+            <w:noProof/>
+            <w:webHidden/>
+          </w:rPr>
+          <w:t>25</w:t>
+        </w:r>
+        <w:r>
+          <w:rPr>
+            <w:noProof/>
+            <w:webHidden/>
+          </w:rPr>
+          <w:fldChar w:fldCharType="end"/>
+        </w:r>
+      </w:hyperlink>
+    </w:p>
+    <w:p>
+      <w:pPr>
+        <w:pStyle w:val="TOC2"/>
+        <w:tabs>
+          <w:tab w:val="right" w:leader="dot" w:pos="9350"/>
+        </w:tabs>
+        <w:spacing w:line="360" w:lineRule="auto"/>
+        <w:rPr>
+          <w:rFonts w:eastAsiaTheme="minorEastAsia"/>
+          <w:noProof/>
+          <w:sz w:val="22"/>
+          <w:szCs w:val="22"/>
+        </w:rPr>
+      </w:pPr>
+      <w:hyperlink w:anchor="_Toc66554530" w:history="1">
+        <w:r>
+          <w:rPr>
+            <w:rStyle w:val="Hyperlink"/>
+            <w:noProof/>
+          </w:rPr>
+          <w:t>3.3 Proposed Model</w:t>
+        </w:r>
+        <w:r>
+          <w:rPr>
+            <w:noProof/>
+            <w:webHidden/>
+          </w:rPr>
+          <w:tab/>
+        </w:r>
+        <w:r>
+          <w:rPr>
+            <w:noProof/>
+            <w:webHidden/>
+          </w:rPr>
+          <w:fldChar w:fldCharType="begin"/>
+        </w:r>
+        <w:r>
+          <w:rPr>
+            <w:noProof/>
+            <w:webHidden/>
+          </w:rPr>
+          <w:instrText xml:space="preserve"> PAGEREF _Toc66554530 \h </w:instrText>
+        </w:r>
+        <w:r>
+          <w:rPr>
+            <w:noProof/>
+            <w:webHidden/>
+          </w:rPr>
+        </w:r>
+        <w:r>
+          <w:rPr>
+            <w:noProof/>
+            <w:webHidden/>
+          </w:rPr>
+          <w:fldChar w:fldCharType="separate"/>
+        </w:r>
+        <w:r>
+          <w:rPr>
+            <w:noProof/>
+            <w:webHidden/>
+          </w:rPr>
+          <w:t>26</w:t>
+        </w:r>
+        <w:r>
+          <w:rPr>
+            <w:noProof/>
+            <w:webHidden/>
+          </w:rPr>
+          <w:fldChar w:fldCharType="end"/>
+        </w:r>
+      </w:hyperlink>
+    </w:p>
+    <w:p>
+      <w:pPr>
+        <w:pStyle w:val="TOC2"/>
+        <w:tabs>
+          <w:tab w:val="right" w:leader="dot" w:pos="9350"/>
+        </w:tabs>
+        <w:spacing w:line="360" w:lineRule="auto"/>
+        <w:rPr>
+          <w:rFonts w:eastAsiaTheme="minorEastAsia"/>
+          <w:noProof/>
+          <w:sz w:val="22"/>
+          <w:szCs w:val="22"/>
+        </w:rPr>
+      </w:pPr>
+      <w:hyperlink w:anchor="_Toc66554531" w:history="1">
+        <w:r>
+          <w:rPr>
+            <w:rStyle w:val="Hyperlink"/>
+            <w:noProof/>
+          </w:rPr>
+          <w:t>3.4 Summary</w:t>
+        </w:r>
+        <w:r>
+          <w:rPr>
+            <w:noProof/>
+            <w:webHidden/>
+          </w:rPr>
+          <w:tab/>
+        </w:r>
+        <w:r>
+          <w:rPr>
+            <w:noProof/>
+            <w:webHidden/>
+          </w:rPr>
+          <w:fldChar w:fldCharType="begin"/>
+        </w:r>
+        <w:r>
+          <w:rPr>
+            <w:noProof/>
+            <w:webHidden/>
+          </w:rPr>
+          <w:instrText xml:space="preserve"> PAGEREF _Toc66554531 \h </w:instrText>
+        </w:r>
+        <w:r>
+          <w:rPr>
+            <w:noProof/>
+            <w:webHidden/>
+          </w:rPr>
+        </w:r>
+        <w:r>
+          <w:rPr>
+            <w:noProof/>
+            <w:webHidden/>
+          </w:rPr>
+          <w:fldChar w:fldCharType="separate"/>
+        </w:r>
+        <w:r>
+          <w:rPr>
+            <w:noProof/>
+            <w:webHidden/>
+          </w:rPr>
+          <w:t>26</w:t>
+        </w:r>
+        <w:r>
+          <w:rPr>
+            <w:noProof/>
+            <w:webHidden/>
+          </w:rPr>
+          <w:fldChar w:fldCharType="end"/>
+        </w:r>
+      </w:hyperlink>
+    </w:p>
+    <w:p>
+      <w:pPr>
+        <w:pStyle w:val="TOC1"/>
+        <w:rPr>
+          <w:rFonts w:eastAsiaTheme="minorEastAsia"/>
+          <w:noProof/>
+          <w:sz w:val="22"/>
+          <w:szCs w:val="22"/>
+        </w:rPr>
+      </w:pPr>
+      <w:hyperlink w:anchor="_Toc66554532" w:history="1">
+        <w:r>
+          <w:rPr>
+            <w:rStyle w:val="Hyperlink"/>
+            <w:noProof/>
+          </w:rPr>
+          <w:t>REFERENCES</w:t>
+        </w:r>
+        <w:r>
+          <w:rPr>
+            <w:noProof/>
+            <w:webHidden/>
+          </w:rPr>
+          <w:tab/>
+        </w:r>
+        <w:r>
+          <w:rPr>
+            <w:noProof/>
+            <w:webHidden/>
+          </w:rPr>
+          <w:fldChar w:fldCharType="begin"/>
+        </w:r>
+        <w:r>
+          <w:rPr>
+            <w:noProof/>
+            <w:webHidden/>
+          </w:rPr>
+          <w:instrText xml:space="preserve"> PAGEREF _Toc66554532 \h </w:instrText>
+        </w:r>
+        <w:r>
+          <w:rPr>
+            <w:noProof/>
+            <w:webHidden/>
+          </w:rPr>
+        </w:r>
+        <w:r>
+          <w:rPr>
+            <w:noProof/>
+            <w:webHidden/>
+          </w:rPr>
+          <w:fldChar w:fldCharType="separate"/>
+        </w:r>
+        <w:r>
+          <w:rPr>
+            <w:noProof/>
+            <w:webHidden/>
+          </w:rPr>
+          <w:t>27</w:t>
+        </w:r>
+        <w:r>
+          <w:rPr>
+            <w:noProof/>
+            <w:webHidden/>
+          </w:rPr>
+          <w:fldChar w:fldCharType="end"/>
+        </w:r>
+      </w:hyperlink>
+    </w:p>
+    <w:p>
+      <w:pPr>
+        <w:pStyle w:val="TOC1"/>
+        <w:rPr>
+          <w:rFonts w:eastAsiaTheme="minorEastAsia"/>
+          <w:noProof/>
+          <w:sz w:val="22"/>
+          <w:szCs w:val="22"/>
+        </w:rPr>
+      </w:pPr>
+      <w:hyperlink w:anchor="_Toc66554533" w:history="1">
+        <w:r>
+          <w:rPr>
+            <w:rStyle w:val="Hyperlink"/>
+            <w:noProof/>
+          </w:rPr>
+          <w:t>APPENDIX A: RESEARCH PLAN</w:t>
+        </w:r>
+        <w:r>
+          <w:rPr>
+            <w:noProof/>
+            <w:webHidden/>
+          </w:rPr>
+          <w:tab/>
+        </w:r>
+        <w:r>
+          <w:rPr>
+            <w:noProof/>
+            <w:webHidden/>
+          </w:rPr>
+          <w:fldChar w:fldCharType="begin"/>
+        </w:r>
+        <w:r>
+          <w:rPr>
+            <w:noProof/>
+            <w:webHidden/>
+          </w:rPr>
+          <w:instrText xml:space="preserve"> PAGEREF _Toc66554533 \h </w:instrText>
+        </w:r>
+        <w:r>
+          <w:rPr>
+            <w:noProof/>
+            <w:webHidden/>
+          </w:rPr>
+        </w:r>
+        <w:r>
+          <w:rPr>
+            <w:noProof/>
+            <w:webHidden/>
+          </w:rPr>
+          <w:fldChar w:fldCharType="separate"/>
+        </w:r>
+        <w:r>
+          <w:rPr>
+            <w:noProof/>
+            <w:webHidden/>
+          </w:rPr>
+          <w:t>27</w:t>
+        </w:r>
+        <w:r>
+          <w:rPr>
+            <w:noProof/>
+            <w:webHidden/>
+          </w:rPr>
+          <w:fldChar w:fldCharType="end"/>
+        </w:r>
+      </w:hyperlink>
+    </w:p>
+    <w:p>
+      <w:pPr>
+        <w:pStyle w:val="TOC1"/>
+        <w:rPr>
+          <w:rFonts w:eastAsiaTheme="minorEastAsia"/>
+          <w:noProof/>
+          <w:sz w:val="22"/>
+          <w:szCs w:val="22"/>
+        </w:rPr>
+      </w:pPr>
+      <w:hyperlink w:anchor="_Toc66554534" w:history="1">
+        <w:r>
+          <w:rPr>
+            <w:rStyle w:val="Hyperlink"/>
+            <w:noProof/>
+          </w:rPr>
+          <w:t>APPENDIX B: RESEARCH PROPOSAL</w:t>
+        </w:r>
+        <w:r>
+          <w:rPr>
+            <w:noProof/>
+            <w:webHidden/>
+          </w:rPr>
+          <w:tab/>
+        </w:r>
+        <w:r>
+          <w:rPr>
+            <w:noProof/>
+            <w:webHidden/>
+          </w:rPr>
+          <w:fldChar w:fldCharType="begin"/>
+        </w:r>
+        <w:r>
+          <w:rPr>
+            <w:noProof/>
+            <w:webHidden/>
+          </w:rPr>
+          <w:instrText xml:space="preserve"> PAGEREF _Toc66554534 \h </w:instrText>
+        </w:r>
+        <w:r>
+          <w:rPr>
+            <w:noProof/>
+            <w:webHidden/>
+          </w:rPr>
+        </w:r>
+        <w:r>
+          <w:rPr>
+            <w:noProof/>
+            <w:webHidden/>
+          </w:rPr>
+          <w:fldChar w:fldCharType="separate"/>
+        </w:r>
+        <w:r>
+          <w:rPr>
+            <w:noProof/>
+            <w:webHidden/>
+          </w:rPr>
+          <w:t>27</w:t>
+        </w:r>
+        <w:r>
+          <w:rPr>
+            <w:noProof/>
+            <w:webHidden/>
+          </w:rPr>
+          <w:fldChar w:fldCharType="end"/>
+        </w:r>
+      </w:hyperlink>
+    </w:p>
+    <w:p>
+      <w:pPr>
+        <w:pStyle w:val="TOC1"/>
+        <w:rPr>
+          <w:rFonts w:eastAsiaTheme="minorEastAsia"/>
+          <w:noProof/>
+          <w:sz w:val="22"/>
+          <w:szCs w:val="22"/>
+        </w:rPr>
+      </w:pPr>
+      <w:hyperlink w:anchor="_Toc66554535" w:history="1">
+        <w:r>
+          <w:rPr>
+            <w:rStyle w:val="Hyperlink"/>
+            <w:noProof/>
+          </w:rPr>
+          <w:t>APPENDIX C: EHICS FORMS</w:t>
+        </w:r>
+        <w:r>
+          <w:rPr>
+            <w:noProof/>
+            <w:webHidden/>
+          </w:rPr>
+          <w:tab/>
+        </w:r>
+        <w:r>
+          <w:rPr>
+            <w:noProof/>
+            <w:webHidden/>
+          </w:rPr>
+          <w:fldChar w:fldCharType="begin"/>
+        </w:r>
+        <w:r>
+          <w:rPr>
+            <w:noProof/>
+            <w:webHidden/>
+          </w:rPr>
+          <w:instrText xml:space="preserve"> PAGEREF _Toc66554535 \h </w:instrText>
+        </w:r>
+        <w:r>
+          <w:rPr>
+            <w:noProof/>
+            <w:webHidden/>
+          </w:rPr>
+        </w:r>
+        <w:r>
+          <w:rPr>
+            <w:noProof/>
+            <w:webHidden/>
+          </w:rPr>
+          <w:fldChar w:fldCharType="separate"/>
+        </w:r>
+        <w:r>
+          <w:rPr>
+            <w:noProof/>
+            <w:webHidden/>
+          </w:rPr>
+          <w:t>27</w:t>
+        </w:r>
+        <w:r>
+          <w:rPr>
+            <w:noProof/>
+            <w:webHidden/>
+          </w:rPr>
+          <w:fldChar w:fldCharType="end"/>
+        </w:r>
+      </w:hyperlink>
+    </w:p>
+    <w:p/>
     <w:sectPr>
       <w:pgSz w:w="12240" w:h="15840"/>
       <w:pgMar w:top="1440" w:right="1440" w:bottom="1440" w:left="1440" w:header="720" w:footer="720" w:gutter="0"/>
@@ -772,6 +2174,83 @@
     <w:semiHidden/>
     <w:unhideWhenUsed/>
   </w:style>
+  <w:style w:type="character" w:styleId="Hyperlink">
+    <w:name w:val="Hyperlink"/>
+    <w:basedOn w:val="DefaultParagraphFont"/>
+    <w:uiPriority w:val="99"/>
+    <w:rsid w:val="00C9249B"/>
+    <w:rPr>
+      <w:color w:val="4472C4" w:themeColor="accent1"/>
+    </w:rPr>
+  </w:style>
+  <w:style w:type="paragraph" w:styleId="TOC1">
+    <w:name w:val="toc 1"/>
+    <w:basedOn w:val="Normal"/>
+    <w:next w:val="Normal"/>
+    <w:autoRedefine/>
+    <w:uiPriority w:val="39"/>
+    <w:unhideWhenUsed/>
+    <w:rsid w:val="00C9249B"/>
+    <w:pPr>
+      <w:tabs>
+        <w:tab w:val="right" w:leader="dot" w:pos="9350"/>
+      </w:tabs>
+      <w:spacing w:after="100" w:line="360" w:lineRule="auto"/>
+    </w:pPr>
+    <w:rPr>
+      <w:sz w:val="24"/>
+      <w:szCs w:val="24"/>
+      <w:lang w:val="en-GB"/>
+    </w:rPr>
+  </w:style>
+  <w:style w:type="paragraph" w:styleId="TOC3">
+    <w:name w:val="toc 3"/>
+    <w:basedOn w:val="Normal"/>
+    <w:next w:val="Normal"/>
+    <w:autoRedefine/>
+    <w:uiPriority w:val="39"/>
+    <w:unhideWhenUsed/>
+    <w:rsid w:val="00C9249B"/>
+    <w:pPr>
+      <w:spacing w:after="100" w:line="240" w:lineRule="auto"/>
+      <w:ind w:left="480"/>
+    </w:pPr>
+    <w:rPr>
+      <w:sz w:val="24"/>
+      <w:szCs w:val="24"/>
+      <w:lang w:val="en-GB"/>
+    </w:rPr>
+  </w:style>
+  <w:style w:type="paragraph" w:styleId="TOC2">
+    <w:name w:val="toc 2"/>
+    <w:basedOn w:val="Normal"/>
+    <w:next w:val="Normal"/>
+    <w:autoRedefine/>
+    <w:uiPriority w:val="39"/>
+    <w:unhideWhenUsed/>
+    <w:rsid w:val="00C9249B"/>
+    <w:pPr>
+      <w:spacing w:after="100" w:line="240" w:lineRule="auto"/>
+      <w:ind w:left="240"/>
+    </w:pPr>
+    <w:rPr>
+      <w:sz w:val="24"/>
+      <w:szCs w:val="24"/>
+      <w:lang w:val="en-GB"/>
+    </w:rPr>
+  </w:style>
+  <w:style w:type="character" w:styleId="FollowedHyperlink">
+    <w:name w:val="FollowedHyperlink"/>
+    <w:basedOn w:val="DefaultParagraphFont"/>
+    <w:uiPriority w:val="99"/>
+    <w:semiHidden/>
+    <w:unhideWhenUsed/>
+    <w:rsid w:val="00C9249B"/>
+    <w:rPr>
+      <w:color w:val="954F72" w:themeColor="followedHyperlink"/>
+      <w:u w:val="single"/>
+    </w:rPr>
+  </w:style>
 </w:styles>
 </file>
 

</xml_diff>